<commit_message>
modified:   examples/fuel_consumption.do 	modified:   examples/fuel_consumption.docx 	new file:   reg_ex.do
</commit_message>
<xml_diff>
--- a/examples/fuel_consumption.docx
+++ b/examples/fuel_consumption.docx
@@ -1,8 +1,8 @@
 
 <file path=word/document.xml><?xml version="1.0" encoding="utf-8"?>
-<w:document xmlns:w="http://schemas.openxmlformats.org/wordprocessingml/2006/main" xmlns:m="http://schemas.openxmlformats.org/officeDocument/2006/math" xmlns:r="http://schemas.openxmlformats.org/officeDocument/2006/relationships" xmlns:w14="http://schemas.microsoft.com/office/word/2010/wordml" xmlns:wp="http://schemas.openxmlformats.org/drawingml/2006/wordprocessingDrawing" xmlns:a="http://schemas.openxmlformats.org/drawingml/2006/main" xmlns:w15="http://schemas.microsoft.com/office/word/2012/wordml" xmlns:mc="http://schemas.openxmlformats.org/markup-compatibility/2006" xmlns:ns9="http://schemas.openxmlformats.org/schemaLibrary/2006/main" xmlns:wne="http://schemas.microsoft.com/office/word/2006/wordml" xmlns:c="http://schemas.openxmlformats.org/drawingml/2006/chart" xmlns:ns12="http://schemas.openxmlformats.org/drawingml/2006/chartDrawing" xmlns:dgm="http://schemas.openxmlformats.org/drawingml/2006/diagram" xmlns:pic="http://schemas.openxmlformats.org/drawingml/2006/picture" xmlns:xdr="http://schemas.openxmlformats.org/drawingml/2006/spreadsheetDrawing" xmlns:dsp="http://schemas.microsoft.com/office/drawing/2008/diagram" xmlns:ns17="urn:schemas-microsoft-com:office:excel" xmlns:o="urn:schemas-microsoft-com:office:office" xmlns:v="urn:schemas-microsoft-com:vml" xmlns:w10="urn:schemas-microsoft-com:office:word" xmlns:ns21="urn:schemas-microsoft-com:office:powerpoint" xmlns:ns23="http://schemas.microsoft.com/office/2006/coverPageProps" xmlns:odx="http://opendope.org/xpaths" xmlns:odc="http://opendope.org/conditions" xmlns:odq="http://opendope.org/questions" xmlns:oda="http://opendope.org/answers" xmlns:odi="http://opendope.org/components" xmlns:odgm="http://opendope.org/SmartArt/DataHierarchy" xmlns:ns30="http://schemas.openxmlformats.org/officeDocument/2006/bibliography" xmlns:ns31="http://schemas.openxmlformats.org/drawingml/2006/compatibility" xmlns:ns32="http://schemas.openxmlformats.org/drawingml/2006/lockedCanvas" mc:Ignorable="w14 w15">
+<w:document xmlns:w="http://schemas.openxmlformats.org/wordprocessingml/2006/main" xmlns:r="http://schemas.openxmlformats.org/officeDocument/2006/relationships" xmlns:w15="http://schemas.microsoft.com/office/word/2012/wordml" xmlns:w14="http://schemas.microsoft.com/office/word/2010/wordml" xmlns:wp="http://schemas.openxmlformats.org/drawingml/2006/wordprocessingDrawing" xmlns:a="http://schemas.openxmlformats.org/drawingml/2006/main" xmlns:m="http://schemas.openxmlformats.org/officeDocument/2006/math" xmlns:mc="http://schemas.openxmlformats.org/markup-compatibility/2006" xmlns:ns9="http://schemas.openxmlformats.org/schemaLibrary/2006/main" xmlns:wne="http://schemas.microsoft.com/office/word/2006/wordml" xmlns:c="http://schemas.openxmlformats.org/drawingml/2006/chart" xmlns:ns12="http://schemas.openxmlformats.org/drawingml/2006/chartDrawing" xmlns:dgm="http://schemas.openxmlformats.org/drawingml/2006/diagram" xmlns:pic="http://schemas.openxmlformats.org/drawingml/2006/picture" xmlns:xdr="http://schemas.openxmlformats.org/drawingml/2006/spreadsheetDrawing" xmlns:dsp="http://schemas.microsoft.com/office/drawing/2008/diagram" xmlns:ns17="urn:schemas-microsoft-com:office:excel" xmlns:o="urn:schemas-microsoft-com:office:office" xmlns:v="urn:schemas-microsoft-com:vml" xmlns:w10="urn:schemas-microsoft-com:office:word" xmlns:ns21="urn:schemas-microsoft-com:office:powerpoint" xmlns:ns23="http://schemas.microsoft.com/office/2006/coverPageProps" xmlns:odx="http://opendope.org/xpaths" xmlns:odc="http://opendope.org/conditions" xmlns:odq="http://opendope.org/questions" xmlns:oda="http://opendope.org/answers" xmlns:odi="http://opendope.org/components" xmlns:odgm="http://opendope.org/SmartArt/DataHierarchy" xmlns:ns30="http://schemas.openxmlformats.org/officeDocument/2006/bibliography" xmlns:ns31="http://schemas.openxmlformats.org/drawingml/2006/compatibility" xmlns:ns32="http://schemas.openxmlformats.org/drawingml/2006/lockedCanvas" mc:Ignorable="w14 w15">
   <w:body>
-    <w:p w14:paraId="4e745ab" w14:textId="4e745ab">
+    <w:p w14:paraId="c3eb118" w14:textId="c3eb118">
       <w:pPr>
         <w:pStyle w:val="Heading1"/>
         <w15:collapsed w:val="false"/>
@@ -70,16 +70,27 @@
     </w:p>
     <w:p>
       <w:pPr>
-        <w:ind w:left="1440"/>
+        <w:rPr>
+          <w:rFonts w:ascii="Courier New" w:hAnsi="Courier New" w:eastAsia="Courier New" w:cs="Courier New"/>
+          <w:sz w:val="24"/>
+        </w:rPr>
       </w:pPr>
       <w:r>
         <w:t/>
       </w:r>
       <w:r>
+        <w:rPr>
+          <w:rFonts w:ascii="Courier New" w:hAnsi="Courier New" w:eastAsia="Courier New" w:cs="Courier New"/>
+          <w:sz w:val="24"/>
+        </w:rPr>
         <w:t xml:space="preserve">. generate fuel = 100/mpg</w:t>
         <w:br w:type="textWrapping"/>
       </w:r>
       <w:r>
+        <w:rPr>
+          <w:rFonts w:ascii="Courier New" w:hAnsi="Courier New" w:eastAsia="Courier New" w:cs="Courier New"/>
+          <w:sz w:val="24"/>
+        </w:rPr>
         <w:t xml:space="preserve">. label variable fuel "Fuel consumption (Gallons per 100 Miles)"</w:t>
       </w:r>
     </w:p>
@@ -731,7 +742,7 @@
       <w:r>
         <w:drawing>
           <wp:inline distT="0" distB="0" distL="0" distR="0">
-            <wp:extent cx="3657600" cy="2660428"/>
+            <wp:extent cx="3657600" cy="2662989"/>
             <wp:effectExtent l="0" t="0" r="0" b="0"/>
             <wp:docPr id="0" name="" descr=""/>
             <wp:cNvGraphicFramePr>
@@ -753,7 +764,7 @@
                   <pic:spPr>
                     <a:xfrm>
                       <a:off x="0" y="0"/>
-                      <a:ext cx="3657600" cy="2660428"/>
+                      <a:ext cx="3657600" cy="2662989"/>
                     </a:xfrm>
                     <a:prstGeom prst="rect">
                       <a:avLst/>
@@ -1175,10 +1186,16 @@
         <w:t/>
       </w:r>
       <w:r>
-        <w:t xml:space="preserve">The regression shows that for every unit increase in weight, </w:t>
-      </w:r>
-      <w:r>
-        <w:t xml:space="preserve">a    0.0014 unit increase in fuel consumption is predicted.</w:t>
+        <w:t xml:space="preserve">The regression shows that for every unit increase in weight, a </w:t>
+      </w:r>
+      <w:r>
+        <w:rPr>
+          <w:i w:val="true"/>
+        </w:rPr>
+        <w:t xml:space="preserve">0.0014</w:t>
+      </w:r>
+      <w:r>
+        <w:t xml:space="preserve"> unit increase in fuel consumption is predicted.</w:t>
       </w:r>
     </w:p>
     <w:p>
@@ -3262,7 +3279,7 @@
             <w:r>
               <w:drawing>
                 <wp:inline distT="0" distB="0" distL="0" distR="0">
-                  <wp:extent cx="4114800" cy="2992981"/>
+                  <wp:extent cx="4114800" cy="2995863"/>
                   <wp:effectExtent l="0" t="0" r="0" b="0"/>
                   <wp:docPr id="2" name="" descr=""/>
                   <wp:cNvGraphicFramePr>
@@ -3284,7 +3301,7 @@
                         <pic:spPr>
                           <a:xfrm>
                             <a:off x="0" y="0"/>
-                            <a:ext cx="4114800" cy="2992981"/>
+                            <a:ext cx="4114800" cy="2995863"/>
                           </a:xfrm>
                           <a:prstGeom prst="rect">
                             <a:avLst/>
@@ -3309,7 +3326,7 @@
             <w:r>
               <w:drawing>
                 <wp:inline distT="0" distB="0" distL="0" distR="0">
-                  <wp:extent cx="4114800" cy="2992981"/>
+                  <wp:extent cx="4114800" cy="2995863"/>
                   <wp:effectExtent l="0" t="0" r="0" b="0"/>
                   <wp:docPr id="2" name="" descr=""/>
                   <wp:cNvGraphicFramePr>
@@ -3331,7 +3348,7 @@
                         <pic:spPr>
                           <a:xfrm>
                             <a:off x="0" y="0"/>
-                            <a:ext cx="4114800" cy="2992981"/>
+                            <a:ext cx="4114800" cy="2995863"/>
                           </a:xfrm>
                           <a:prstGeom prst="rect">
                             <a:avLst/>
@@ -3964,7 +3981,7 @@
 </file>
 
 <file path=word/styles.xml><?xml version="1.0" encoding="utf-8"?>
-<w:styles xmlns:w="http://schemas.openxmlformats.org/wordprocessingml/2006/main" xmlns:m="http://schemas.openxmlformats.org/officeDocument/2006/math" xmlns:r="http://schemas.openxmlformats.org/officeDocument/2006/relationships" xmlns:w14="http://schemas.microsoft.com/office/word/2010/wordml" xmlns:wp="http://schemas.openxmlformats.org/drawingml/2006/wordprocessingDrawing" xmlns:a="http://schemas.openxmlformats.org/drawingml/2006/main" xmlns:w15="http://schemas.microsoft.com/office/word/2012/wordml" xmlns:mc="http://schemas.openxmlformats.org/markup-compatibility/2006" xmlns:ns9="http://schemas.openxmlformats.org/schemaLibrary/2006/main" xmlns:wne="http://schemas.microsoft.com/office/word/2006/wordml" xmlns:c="http://schemas.openxmlformats.org/drawingml/2006/chart" xmlns:ns12="http://schemas.openxmlformats.org/drawingml/2006/chartDrawing" xmlns:dgm="http://schemas.openxmlformats.org/drawingml/2006/diagram" xmlns:pic="http://schemas.openxmlformats.org/drawingml/2006/picture" xmlns:xdr="http://schemas.openxmlformats.org/drawingml/2006/spreadsheetDrawing" xmlns:dsp="http://schemas.microsoft.com/office/drawing/2008/diagram" xmlns:ns17="urn:schemas-microsoft-com:office:excel" xmlns:o="urn:schemas-microsoft-com:office:office" xmlns:v="urn:schemas-microsoft-com:vml" xmlns:w10="urn:schemas-microsoft-com:office:word" xmlns:ns21="urn:schemas-microsoft-com:office:powerpoint" xmlns:ns23="http://schemas.microsoft.com/office/2006/coverPageProps" xmlns:odx="http://opendope.org/xpaths" xmlns:odc="http://opendope.org/conditions" xmlns:odq="http://opendope.org/questions" xmlns:oda="http://opendope.org/answers" xmlns:odi="http://opendope.org/components" xmlns:odgm="http://opendope.org/SmartArt/DataHierarchy" xmlns:ns30="http://schemas.openxmlformats.org/officeDocument/2006/bibliography" xmlns:ns31="http://schemas.openxmlformats.org/drawingml/2006/compatibility" xmlns:ns32="http://schemas.openxmlformats.org/drawingml/2006/lockedCanvas">
+<w:styles xmlns:w="http://schemas.openxmlformats.org/wordprocessingml/2006/main" xmlns:r="http://schemas.openxmlformats.org/officeDocument/2006/relationships" xmlns:w15="http://schemas.microsoft.com/office/word/2012/wordml" xmlns:w14="http://schemas.microsoft.com/office/word/2010/wordml" xmlns:wp="http://schemas.openxmlformats.org/drawingml/2006/wordprocessingDrawing" xmlns:a="http://schemas.openxmlformats.org/drawingml/2006/main" xmlns:m="http://schemas.openxmlformats.org/officeDocument/2006/math" xmlns:mc="http://schemas.openxmlformats.org/markup-compatibility/2006" xmlns:ns9="http://schemas.openxmlformats.org/schemaLibrary/2006/main" xmlns:wne="http://schemas.microsoft.com/office/word/2006/wordml" xmlns:c="http://schemas.openxmlformats.org/drawingml/2006/chart" xmlns:ns12="http://schemas.openxmlformats.org/drawingml/2006/chartDrawing" xmlns:dgm="http://schemas.openxmlformats.org/drawingml/2006/diagram" xmlns:pic="http://schemas.openxmlformats.org/drawingml/2006/picture" xmlns:xdr="http://schemas.openxmlformats.org/drawingml/2006/spreadsheetDrawing" xmlns:dsp="http://schemas.microsoft.com/office/drawing/2008/diagram" xmlns:ns17="urn:schemas-microsoft-com:office:excel" xmlns:o="urn:schemas-microsoft-com:office:office" xmlns:v="urn:schemas-microsoft-com:vml" xmlns:w10="urn:schemas-microsoft-com:office:word" xmlns:ns21="urn:schemas-microsoft-com:office:powerpoint" xmlns:ns23="http://schemas.microsoft.com/office/2006/coverPageProps" xmlns:odx="http://opendope.org/xpaths" xmlns:odc="http://opendope.org/conditions" xmlns:odq="http://opendope.org/questions" xmlns:oda="http://opendope.org/answers" xmlns:odi="http://opendope.org/components" xmlns:odgm="http://opendope.org/SmartArt/DataHierarchy" xmlns:ns30="http://schemas.openxmlformats.org/officeDocument/2006/bibliography" xmlns:ns31="http://schemas.openxmlformats.org/drawingml/2006/compatibility" xmlns:ns32="http://schemas.openxmlformats.org/drawingml/2006/lockedCanvas">
   <w:docDefaults>
     <w:rPrDefault>
       <w:rPr>

</xml_diff>

<commit_message>
modified:   examples/fuel_consumption.do 	modified:   examples/fuel_consumption.docx 	modified:   index.html 	modified:   rep.md
</commit_message>
<xml_diff>
--- a/examples/fuel_consumption.docx
+++ b/examples/fuel_consumption.docx
@@ -1,8 +1,8 @@
 
 <file path=word/document.xml><?xml version="1.0" encoding="utf-8"?>
-<w:document xmlns:w="http://schemas.openxmlformats.org/wordprocessingml/2006/main" xmlns:r="http://schemas.openxmlformats.org/officeDocument/2006/relationships" xmlns:w15="http://schemas.microsoft.com/office/word/2012/wordml" xmlns:w14="http://schemas.microsoft.com/office/word/2010/wordml" xmlns:wp="http://schemas.openxmlformats.org/drawingml/2006/wordprocessingDrawing" xmlns:a="http://schemas.openxmlformats.org/drawingml/2006/main" xmlns:m="http://schemas.openxmlformats.org/officeDocument/2006/math" xmlns:mc="http://schemas.openxmlformats.org/markup-compatibility/2006" xmlns:ns9="http://schemas.openxmlformats.org/schemaLibrary/2006/main" xmlns:wne="http://schemas.microsoft.com/office/word/2006/wordml" xmlns:c="http://schemas.openxmlformats.org/drawingml/2006/chart" xmlns:ns12="http://schemas.openxmlformats.org/drawingml/2006/chartDrawing" xmlns:dgm="http://schemas.openxmlformats.org/drawingml/2006/diagram" xmlns:pic="http://schemas.openxmlformats.org/drawingml/2006/picture" xmlns:xdr="http://schemas.openxmlformats.org/drawingml/2006/spreadsheetDrawing" xmlns:dsp="http://schemas.microsoft.com/office/drawing/2008/diagram" xmlns:ns17="urn:schemas-microsoft-com:office:excel" xmlns:o="urn:schemas-microsoft-com:office:office" xmlns:v="urn:schemas-microsoft-com:vml" xmlns:w10="urn:schemas-microsoft-com:office:word" xmlns:ns21="urn:schemas-microsoft-com:office:powerpoint" xmlns:ns23="http://schemas.microsoft.com/office/2006/coverPageProps" xmlns:odx="http://opendope.org/xpaths" xmlns:odc="http://opendope.org/conditions" xmlns:odq="http://opendope.org/questions" xmlns:oda="http://opendope.org/answers" xmlns:odi="http://opendope.org/components" xmlns:odgm="http://opendope.org/SmartArt/DataHierarchy" xmlns:ns30="http://schemas.openxmlformats.org/officeDocument/2006/bibliography" xmlns:ns31="http://schemas.openxmlformats.org/drawingml/2006/compatibility" xmlns:ns32="http://schemas.openxmlformats.org/drawingml/2006/lockedCanvas" mc:Ignorable="w14 w15">
+<w:document xmlns:w="http://schemas.openxmlformats.org/wordprocessingml/2006/main" xmlns:w15="http://schemas.microsoft.com/office/word/2012/wordml" xmlns:r="http://schemas.openxmlformats.org/officeDocument/2006/relationships" xmlns:m="http://schemas.openxmlformats.org/officeDocument/2006/math" xmlns:w14="http://schemas.microsoft.com/office/word/2010/wordml" xmlns:wp="http://schemas.openxmlformats.org/drawingml/2006/wordprocessingDrawing" xmlns:a="http://schemas.openxmlformats.org/drawingml/2006/main" xmlns:mc="http://schemas.openxmlformats.org/markup-compatibility/2006" xmlns:ns9="http://schemas.openxmlformats.org/schemaLibrary/2006/main" xmlns:wne="http://schemas.microsoft.com/office/word/2006/wordml" xmlns:c="http://schemas.openxmlformats.org/drawingml/2006/chart" xmlns:ns12="http://schemas.openxmlformats.org/drawingml/2006/chartDrawing" xmlns:dgm="http://schemas.openxmlformats.org/drawingml/2006/diagram" xmlns:pic="http://schemas.openxmlformats.org/drawingml/2006/picture" xmlns:xdr="http://schemas.openxmlformats.org/drawingml/2006/spreadsheetDrawing" xmlns:dsp="http://schemas.microsoft.com/office/drawing/2008/diagram" xmlns:ns17="urn:schemas-microsoft-com:office:excel" xmlns:o="urn:schemas-microsoft-com:office:office" xmlns:v="urn:schemas-microsoft-com:vml" xmlns:w10="urn:schemas-microsoft-com:office:word" xmlns:ns21="urn:schemas-microsoft-com:office:powerpoint" xmlns:ns23="http://schemas.microsoft.com/office/2006/coverPageProps" xmlns:odx="http://opendope.org/xpaths" xmlns:odc="http://opendope.org/conditions" xmlns:odq="http://opendope.org/questions" xmlns:oda="http://opendope.org/answers" xmlns:odi="http://opendope.org/components" xmlns:odgm="http://opendope.org/SmartArt/DataHierarchy" xmlns:ns30="http://schemas.openxmlformats.org/officeDocument/2006/bibliography" xmlns:ns31="http://schemas.openxmlformats.org/drawingml/2006/compatibility" xmlns:ns32="http://schemas.openxmlformats.org/drawingml/2006/lockedCanvas" mc:Ignorable="w14 w15">
   <w:body>
-    <w:p w14:paraId="c3eb118" w14:textId="c3eb118">
+    <w:p w14:paraId="0631ccb" w14:textId="0631ccb">
       <w:pPr>
         <w:pStyle w:val="Heading1"/>
         <w15:collapsed w:val="false"/>
@@ -2690,7 +2690,7 @@
                     <w:spacing w:after="0"/>
                   </w:pPr>
                   <w:r>
-                    <w:t xml:space="preserve">Observations</w:t>
+                    <w:t xml:space="preserve">Obs</w:t>
                   </w:r>
                 </w:p>
               </w:tc>
@@ -2724,7 +2724,7 @@
                     <w:spacing w:after="0"/>
                   </w:pPr>
                   <w:r>
-                    <w:t xml:space="preserve">Standard Deviation</w:t>
+                    <w:t xml:space="preserve">SD</w:t>
                   </w:r>
                 </w:p>
               </w:tc>
@@ -3005,7 +3005,7 @@
                     <w:spacing w:after="0"/>
                   </w:pPr>
                   <w:r>
-                    <w:t xml:space="preserve">Observations</w:t>
+                    <w:t xml:space="preserve">Obs</w:t>
                   </w:r>
                 </w:p>
               </w:tc>
@@ -3039,7 +3039,7 @@
                     <w:spacing w:after="0"/>
                   </w:pPr>
                   <w:r>
-                    <w:t xml:space="preserve">Standard Deviation</w:t>
+                    <w:t xml:space="preserve">SD</w:t>
                   </w:r>
                 </w:p>
               </w:tc>
@@ -3972,8 +3972,457 @@
         <w:t/>
       </w:r>
     </w:p>
+    <w:p>
+      <w:pPr>
+        <w:sectPr>
+          <w:pgSz w:w="15840" w:h="12240" w:orient="landscape" w:code="1"/>
+          <w:pgMar w:top="1440" w:right="1440" w:bottom="1440" w:left="1440"/>
+        </w:sectPr>
+      </w:pPr>
+    </w:p>
+    <w:p>
+      <w:pPr>
+        <w:pStyle w:val="Heading2"/>
+      </w:pPr>
+      <w:r>
+        <w:t/>
+      </w:r>
+      <w:r>
+        <w:t xml:space="preserve"/>
+      </w:r>
+      <w:r>
+        <w:t xml:space="preserve">Output from Stata commands</w:t>
+      </w:r>
+    </w:p>
+    <w:p>
+      <w:pPr>
+        <w:rPr>
+          <w:rFonts w:ascii="courier new" w:hAnsi="courier new" w:eastAsia="courier new" w:cs="courier new"/>
+          <w:sz w:val="18"/>
+        </w:rPr>
+      </w:pPr>
+      <w:r>
+        <w:t/>
+      </w:r>
+      <w:r>
+        <w:rPr>
+          <w:rFonts w:ascii="courier new" w:hAnsi="courier new" w:eastAsia="courier new" w:cs="courier new"/>
+          <w:sz w:val="18"/>
+        </w:rPr>
+        <w:t xml:space="preserve"/>
+        <w:br/>
+      </w:r>
+      <w:r>
+        <w:rPr>
+          <w:rFonts w:ascii="courier new" w:hAnsi="courier new" w:eastAsia="courier new" w:cs="courier new"/>
+          <w:sz w:val="18"/>
+        </w:rPr>
+        <w:t xml:space="preserve">. sysuse auto, clear</w:t>
+        <w:br/>
+      </w:r>
+      <w:r>
+        <w:rPr>
+          <w:rFonts w:ascii="courier new" w:hAnsi="courier new" w:eastAsia="courier new" w:cs="courier new"/>
+          <w:sz w:val="18"/>
+        </w:rPr>
+        <w:t xml:space="preserve">(1978 Automobile Data)</w:t>
+        <w:br/>
+      </w:r>
+      <w:r>
+        <w:rPr>
+          <w:rFonts w:ascii="courier new" w:hAnsi="courier new" w:eastAsia="courier new" w:cs="courier new"/>
+          <w:sz w:val="18"/>
+        </w:rPr>
+        <w:t xml:space="preserve"/>
+        <w:br/>
+      </w:r>
+      <w:r>
+        <w:rPr>
+          <w:rFonts w:ascii="courier new" w:hAnsi="courier new" w:eastAsia="courier new" w:cs="courier new"/>
+          <w:sz w:val="18"/>
+        </w:rPr>
+        <w:t xml:space="preserve">. generate fuel = 100/mpg</w:t>
+        <w:br/>
+      </w:r>
+      <w:r>
+        <w:rPr>
+          <w:rFonts w:ascii="courier new" w:hAnsi="courier new" w:eastAsia="courier new" w:cs="courier new"/>
+          <w:sz w:val="18"/>
+        </w:rPr>
+        <w:t xml:space="preserve"/>
+        <w:br/>
+      </w:r>
+      <w:r>
+        <w:rPr>
+          <w:rFonts w:ascii="courier new" w:hAnsi="courier new" w:eastAsia="courier new" w:cs="courier new"/>
+          <w:sz w:val="18"/>
+        </w:rPr>
+        <w:t xml:space="preserve">. label variable fuel "Fuel consumption (Gallons per 100 Miles)"</w:t>
+        <w:br/>
+      </w:r>
+      <w:r>
+        <w:rPr>
+          <w:rFonts w:ascii="courier new" w:hAnsi="courier new" w:eastAsia="courier new" w:cs="courier new"/>
+          <w:sz w:val="18"/>
+        </w:rPr>
+        <w:t xml:space="preserve"/>
+        <w:br/>
+      </w:r>
+      <w:r>
+        <w:rPr>
+          <w:rFonts w:ascii="courier new" w:hAnsi="courier new" w:eastAsia="courier new" w:cs="courier new"/>
+          <w:sz w:val="18"/>
+        </w:rPr>
+        <w:t xml:space="preserve">. regress fuel weight</w:t>
+        <w:br/>
+      </w:r>
+      <w:r>
+        <w:rPr>
+          <w:rFonts w:ascii="courier new" w:hAnsi="courier new" w:eastAsia="courier new" w:cs="courier new"/>
+          <w:sz w:val="18"/>
+        </w:rPr>
+        <w:t xml:space="preserve"/>
+        <w:br/>
+      </w:r>
+      <w:r>
+        <w:rPr>
+          <w:rFonts w:ascii="courier new" w:hAnsi="courier new" w:eastAsia="courier new" w:cs="courier new"/>
+          <w:sz w:val="18"/>
+        </w:rPr>
+        <w:t xml:space="preserve">      Source |       SS           df       MS      Number of obs   =        74</w:t>
+        <w:br/>
+      </w:r>
+      <w:r>
+        <w:rPr>
+          <w:rFonts w:ascii="courier new" w:hAnsi="courier new" w:eastAsia="courier new" w:cs="courier new"/>
+          <w:sz w:val="18"/>
+        </w:rPr>
+        <w:t xml:space="preserve">-------------+----------------------------------   F(1, 72)        =    194.71</w:t>
+        <w:br/>
+      </w:r>
+      <w:r>
+        <w:rPr>
+          <w:rFonts w:ascii="courier new" w:hAnsi="courier new" w:eastAsia="courier new" w:cs="courier new"/>
+          <w:sz w:val="18"/>
+        </w:rPr>
+        <w:t xml:space="preserve">       Model |  87.2964969         1  87.2964969   Prob &gt; F        =    0.0000</w:t>
+        <w:br/>
+      </w:r>
+      <w:r>
+        <w:rPr>
+          <w:rFonts w:ascii="courier new" w:hAnsi="courier new" w:eastAsia="courier new" w:cs="courier new"/>
+          <w:sz w:val="18"/>
+        </w:rPr>
+        <w:t xml:space="preserve">    Residual |  32.2797639        72  .448330054   R-squared       =    0.7300</w:t>
+        <w:br/>
+      </w:r>
+      <w:r>
+        <w:rPr>
+          <w:rFonts w:ascii="courier new" w:hAnsi="courier new" w:eastAsia="courier new" w:cs="courier new"/>
+          <w:sz w:val="18"/>
+        </w:rPr>
+        <w:t xml:space="preserve">-------------+----------------------------------   Adj R-squared   =    0.7263</w:t>
+        <w:br/>
+      </w:r>
+      <w:r>
+        <w:rPr>
+          <w:rFonts w:ascii="courier new" w:hAnsi="courier new" w:eastAsia="courier new" w:cs="courier new"/>
+          <w:sz w:val="18"/>
+        </w:rPr>
+        <w:t xml:space="preserve">       Total |  119.576261        73  1.63803097   Root MSE        =    .66957</w:t>
+        <w:br/>
+      </w:r>
+      <w:r>
+        <w:rPr>
+          <w:rFonts w:ascii="courier new" w:hAnsi="courier new" w:eastAsia="courier new" w:cs="courier new"/>
+          <w:sz w:val="18"/>
+        </w:rPr>
+        <w:t xml:space="preserve"/>
+        <w:br/>
+      </w:r>
+      <w:r>
+        <w:rPr>
+          <w:rFonts w:ascii="courier new" w:hAnsi="courier new" w:eastAsia="courier new" w:cs="courier new"/>
+          <w:sz w:val="18"/>
+        </w:rPr>
+        <w:t xml:space="preserve">------------------------------------------------------------------------------</w:t>
+        <w:br/>
+      </w:r>
+      <w:r>
+        <w:rPr>
+          <w:rFonts w:ascii="courier new" w:hAnsi="courier new" w:eastAsia="courier new" w:cs="courier new"/>
+          <w:sz w:val="18"/>
+        </w:rPr>
+        <w:t xml:space="preserve">        fuel |      Coef.   Std. Err.      t    P&gt;|t|     [95% Conf. Interval]</w:t>
+        <w:br/>
+      </w:r>
+      <w:r>
+        <w:rPr>
+          <w:rFonts w:ascii="courier new" w:hAnsi="courier new" w:eastAsia="courier new" w:cs="courier new"/>
+          <w:sz w:val="18"/>
+        </w:rPr>
+        <w:t xml:space="preserve">-------------+----------------------------------------------------------------</w:t>
+        <w:br/>
+      </w:r>
+      <w:r>
+        <w:rPr>
+          <w:rFonts w:ascii="courier new" w:hAnsi="courier new" w:eastAsia="courier new" w:cs="courier new"/>
+          <w:sz w:val="18"/>
+        </w:rPr>
+        <w:t xml:space="preserve">      weight |    .001407   .0001008    13.95   0.000      .001206    .0016081</w:t>
+        <w:br/>
+      </w:r>
+      <w:r>
+        <w:rPr>
+          <w:rFonts w:ascii="courier new" w:hAnsi="courier new" w:eastAsia="courier new" w:cs="courier new"/>
+          <w:sz w:val="18"/>
+        </w:rPr>
+        <w:t xml:space="preserve">       _cons |   .7707669   .3142571     2.45   0.017     .1443069    1.397227</w:t>
+        <w:br/>
+      </w:r>
+      <w:r>
+        <w:rPr>
+          <w:rFonts w:ascii="courier new" w:hAnsi="courier new" w:eastAsia="courier new" w:cs="courier new"/>
+          <w:sz w:val="18"/>
+        </w:rPr>
+        <w:t xml:space="preserve">------------------------------------------------------------------------------</w:t>
+        <w:br/>
+      </w:r>
+      <w:r>
+        <w:rPr>
+          <w:rFonts w:ascii="courier new" w:hAnsi="courier new" w:eastAsia="courier new" w:cs="courier new"/>
+          <w:sz w:val="18"/>
+        </w:rPr>
+        <w:t xml:space="preserve"/>
+        <w:br/>
+      </w:r>
+      <w:r>
+        <w:rPr>
+          <w:rFonts w:ascii="courier new" w:hAnsi="courier new" w:eastAsia="courier new" w:cs="courier new"/>
+          <w:sz w:val="18"/>
+        </w:rPr>
+        <w:t xml:space="preserve">. mata:</w:t>
+        <w:br/>
+      </w:r>
+      <w:r>
+        <w:rPr>
+          <w:rFonts w:ascii="courier new" w:hAnsi="courier new" w:eastAsia="courier new" w:cs="courier new"/>
+          <w:sz w:val="18"/>
+        </w:rPr>
+        <w:t xml:space="preserve">------------------------------------------------- mata (type end to exit) -----</w:t>
+        <w:br/>
+      </w:r>
+      <w:r>
+        <w:rPr>
+          <w:rFonts w:ascii="courier new" w:hAnsi="courier new" w:eastAsia="courier new" w:cs="courier new"/>
+          <w:sz w:val="18"/>
+        </w:rPr>
+        <w:t xml:space="preserve">: st_view(Y=.,.,("fuel"), .)</w:t>
+        <w:br/>
+      </w:r>
+      <w:r>
+        <w:rPr>
+          <w:rFonts w:ascii="courier new" w:hAnsi="courier new" w:eastAsia="courier new" w:cs="courier new"/>
+          <w:sz w:val="18"/>
+        </w:rPr>
+        <w:t xml:space="preserve"/>
+        <w:br/>
+      </w:r>
+      <w:r>
+        <w:rPr>
+          <w:rFonts w:ascii="courier new" w:hAnsi="courier new" w:eastAsia="courier new" w:cs="courier new"/>
+          <w:sz w:val="18"/>
+        </w:rPr>
+        <w:t xml:space="preserve">: st_view(X=.,.,("weight"), .)</w:t>
+        <w:br/>
+      </w:r>
+      <w:r>
+        <w:rPr>
+          <w:rFonts w:ascii="courier new" w:hAnsi="courier new" w:eastAsia="courier new" w:cs="courier new"/>
+          <w:sz w:val="18"/>
+        </w:rPr>
+        <w:t xml:space="preserve"/>
+        <w:br/>
+      </w:r>
+      <w:r>
+        <w:rPr>
+          <w:rFonts w:ascii="courier new" w:hAnsi="courier new" w:eastAsia="courier new" w:cs="courier new"/>
+          <w:sz w:val="18"/>
+        </w:rPr>
+        <w:t xml:space="preserve">: X=X,J(rows(X),1,1)</w:t>
+        <w:br/>
+      </w:r>
+      <w:r>
+        <w:rPr>
+          <w:rFonts w:ascii="courier new" w:hAnsi="courier new" w:eastAsia="courier new" w:cs="courier new"/>
+          <w:sz w:val="18"/>
+        </w:rPr>
+        <w:t xml:space="preserve"/>
+        <w:br/>
+      </w:r>
+      <w:r>
+        <w:rPr>
+          <w:rFonts w:ascii="courier new" w:hAnsi="courier new" w:eastAsia="courier new" w:cs="courier new"/>
+          <w:sz w:val="18"/>
+        </w:rPr>
+        <w:t xml:space="preserve">: b=invsym(X'*X)*X'*Y</w:t>
+        <w:br/>
+      </w:r>
+      <w:r>
+        <w:rPr>
+          <w:rFonts w:ascii="courier new" w:hAnsi="courier new" w:eastAsia="courier new" w:cs="courier new"/>
+          <w:sz w:val="18"/>
+        </w:rPr>
+        <w:t xml:space="preserve"/>
+        <w:br/>
+      </w:r>
+      <w:r>
+        <w:rPr>
+          <w:rFonts w:ascii="courier new" w:hAnsi="courier new" w:eastAsia="courier new" w:cs="courier new"/>
+          <w:sz w:val="18"/>
+        </w:rPr>
+        <w:t xml:space="preserve">: v=((Y- X*b)'*(Y- X*b))/(rows(X)-cols(X))*invsym(X'*X) </w:t>
+        <w:br/>
+      </w:r>
+      <w:r>
+        <w:rPr>
+          <w:rFonts w:ascii="courier new" w:hAnsi="courier new" w:eastAsia="courier new" w:cs="courier new"/>
+          <w:sz w:val="18"/>
+        </w:rPr>
+        <w:t xml:space="preserve"/>
+        <w:br/>
+      </w:r>
+      <w:r>
+        <w:rPr>
+          <w:rFonts w:ascii="courier new" w:hAnsi="courier new" w:eastAsia="courier new" w:cs="courier new"/>
+          <w:sz w:val="18"/>
+        </w:rPr>
+        <w:t xml:space="preserve">: se=sqrt(diagonal(v))</w:t>
+        <w:br/>
+      </w:r>
+      <w:r>
+        <w:rPr>
+          <w:rFonts w:ascii="courier new" w:hAnsi="courier new" w:eastAsia="courier new" w:cs="courier new"/>
+          <w:sz w:val="18"/>
+        </w:rPr>
+        <w:t xml:space="preserve"/>
+        <w:br/>
+      </w:r>
+      <w:r>
+        <w:rPr>
+          <w:rFonts w:ascii="courier new" w:hAnsi="courier new" w:eastAsia="courier new" w:cs="courier new"/>
+          <w:sz w:val="18"/>
+        </w:rPr>
+        <w:t xml:space="preserve">: t=b:/se</w:t>
+        <w:br/>
+      </w:r>
+      <w:r>
+        <w:rPr>
+          <w:rFonts w:ascii="courier new" w:hAnsi="courier new" w:eastAsia="courier new" w:cs="courier new"/>
+          <w:sz w:val="18"/>
+        </w:rPr>
+        <w:t xml:space="preserve"/>
+        <w:br/>
+      </w:r>
+      <w:r>
+        <w:rPr>
+          <w:rFonts w:ascii="courier new" w:hAnsi="courier new" w:eastAsia="courier new" w:cs="courier new"/>
+          <w:sz w:val="18"/>
+        </w:rPr>
+        <w:t xml:space="preserve">: p=2*ttail(rows(X)-cols(X),abs(t))</w:t>
+        <w:br/>
+      </w:r>
+      <w:r>
+        <w:rPr>
+          <w:rFonts w:ascii="courier new" w:hAnsi="courier new" w:eastAsia="courier new" w:cs="courier new"/>
+          <w:sz w:val="18"/>
+        </w:rPr>
+        <w:t xml:space="preserve"/>
+        <w:br/>
+      </w:r>
+      <w:r>
+        <w:rPr>
+          <w:rFonts w:ascii="courier new" w:hAnsi="courier new" w:eastAsia="courier new" w:cs="courier new"/>
+          <w:sz w:val="18"/>
+        </w:rPr>
+        <w:t xml:space="preserve">: b,se,t,p</w:t>
+        <w:br/>
+      </w:r>
+      <w:r>
+        <w:rPr>
+          <w:rFonts w:ascii="courier new" w:hAnsi="courier new" w:eastAsia="courier new" w:cs="courier new"/>
+          <w:sz w:val="18"/>
+        </w:rPr>
+        <w:t xml:space="preserve">                 1             2             3             4</w:t>
+        <w:br/>
+      </w:r>
+      <w:r>
+        <w:rPr>
+          <w:rFonts w:ascii="courier new" w:hAnsi="courier new" w:eastAsia="courier new" w:cs="courier new"/>
+          <w:sz w:val="18"/>
+        </w:rPr>
+        <w:t xml:space="preserve">    +---------------------------------------------------------+</w:t>
+        <w:br/>
+      </w:r>
+      <w:r>
+        <w:rPr>
+          <w:rFonts w:ascii="courier new" w:hAnsi="courier new" w:eastAsia="courier new" w:cs="courier new"/>
+          <w:sz w:val="18"/>
+        </w:rPr>
+        <w:t xml:space="preserve">  1 |  .0014070443   .0001008343   13.95402451   3.66623e-22  |</w:t>
+        <w:br/>
+      </w:r>
+      <w:r>
+        <w:rPr>
+          <w:rFonts w:ascii="courier new" w:hAnsi="courier new" w:eastAsia="courier new" w:cs="courier new"/>
+          <w:sz w:val="18"/>
+        </w:rPr>
+        <w:t xml:space="preserve">  2 |  .7707669021   .3142570678   2.452663698   .0166043019  |</w:t>
+        <w:br/>
+      </w:r>
+      <w:r>
+        <w:rPr>
+          <w:rFonts w:ascii="courier new" w:hAnsi="courier new" w:eastAsia="courier new" w:cs="courier new"/>
+          <w:sz w:val="18"/>
+        </w:rPr>
+        <w:t xml:space="preserve">    +---------------------------------------------------------+</w:t>
+        <w:br/>
+      </w:r>
+      <w:r>
+        <w:rPr>
+          <w:rFonts w:ascii="courier new" w:hAnsi="courier new" w:eastAsia="courier new" w:cs="courier new"/>
+          <w:sz w:val="18"/>
+        </w:rPr>
+        <w:t xml:space="preserve"/>
+        <w:br/>
+      </w:r>
+      <w:r>
+        <w:rPr>
+          <w:rFonts w:ascii="courier new" w:hAnsi="courier new" w:eastAsia="courier new" w:cs="courier new"/>
+          <w:sz w:val="18"/>
+        </w:rPr>
+        <w:t xml:space="preserve">: end</w:t>
+        <w:br/>
+      </w:r>
+      <w:r>
+        <w:rPr>
+          <w:rFonts w:ascii="courier new" w:hAnsi="courier new" w:eastAsia="courier new" w:cs="courier new"/>
+          <w:sz w:val="18"/>
+        </w:rPr>
+        <w:t xml:space="preserve">-------------------------------------------------------------------------------</w:t>
+        <w:br/>
+      </w:r>
+      <w:r>
+        <w:rPr>
+          <w:rFonts w:ascii="courier new" w:hAnsi="courier new" w:eastAsia="courier new" w:cs="courier new"/>
+          <w:sz w:val="18"/>
+        </w:rPr>
+        <w:t xml:space="preserve"/>
+        <w:br/>
+      </w:r>
+    </w:p>
     <w:sectPr>
-      <w:pgSz w:w="15840" w:h="12240" w:orient="landscape" w:code="1"/>
+      <w:pgSz w:w="12240" w:h="15840" w:code="1"/>
       <w:pgMar w:top="1440" w:right="1440" w:bottom="1440" w:left="1440"/>
     </w:sectPr>
   </w:body>
@@ -3981,7 +4430,7 @@
 </file>
 
 <file path=word/styles.xml><?xml version="1.0" encoding="utf-8"?>
-<w:styles xmlns:w="http://schemas.openxmlformats.org/wordprocessingml/2006/main" xmlns:r="http://schemas.openxmlformats.org/officeDocument/2006/relationships" xmlns:w15="http://schemas.microsoft.com/office/word/2012/wordml" xmlns:w14="http://schemas.microsoft.com/office/word/2010/wordml" xmlns:wp="http://schemas.openxmlformats.org/drawingml/2006/wordprocessingDrawing" xmlns:a="http://schemas.openxmlformats.org/drawingml/2006/main" xmlns:m="http://schemas.openxmlformats.org/officeDocument/2006/math" xmlns:mc="http://schemas.openxmlformats.org/markup-compatibility/2006" xmlns:ns9="http://schemas.openxmlformats.org/schemaLibrary/2006/main" xmlns:wne="http://schemas.microsoft.com/office/word/2006/wordml" xmlns:c="http://schemas.openxmlformats.org/drawingml/2006/chart" xmlns:ns12="http://schemas.openxmlformats.org/drawingml/2006/chartDrawing" xmlns:dgm="http://schemas.openxmlformats.org/drawingml/2006/diagram" xmlns:pic="http://schemas.openxmlformats.org/drawingml/2006/picture" xmlns:xdr="http://schemas.openxmlformats.org/drawingml/2006/spreadsheetDrawing" xmlns:dsp="http://schemas.microsoft.com/office/drawing/2008/diagram" xmlns:ns17="urn:schemas-microsoft-com:office:excel" xmlns:o="urn:schemas-microsoft-com:office:office" xmlns:v="urn:schemas-microsoft-com:vml" xmlns:w10="urn:schemas-microsoft-com:office:word" xmlns:ns21="urn:schemas-microsoft-com:office:powerpoint" xmlns:ns23="http://schemas.microsoft.com/office/2006/coverPageProps" xmlns:odx="http://opendope.org/xpaths" xmlns:odc="http://opendope.org/conditions" xmlns:odq="http://opendope.org/questions" xmlns:oda="http://opendope.org/answers" xmlns:odi="http://opendope.org/components" xmlns:odgm="http://opendope.org/SmartArt/DataHierarchy" xmlns:ns30="http://schemas.openxmlformats.org/officeDocument/2006/bibliography" xmlns:ns31="http://schemas.openxmlformats.org/drawingml/2006/compatibility" xmlns:ns32="http://schemas.openxmlformats.org/drawingml/2006/lockedCanvas">
+<w:styles xmlns:w="http://schemas.openxmlformats.org/wordprocessingml/2006/main" xmlns:w15="http://schemas.microsoft.com/office/word/2012/wordml" xmlns:r="http://schemas.openxmlformats.org/officeDocument/2006/relationships" xmlns:m="http://schemas.openxmlformats.org/officeDocument/2006/math" xmlns:w14="http://schemas.microsoft.com/office/word/2010/wordml" xmlns:wp="http://schemas.openxmlformats.org/drawingml/2006/wordprocessingDrawing" xmlns:a="http://schemas.openxmlformats.org/drawingml/2006/main" xmlns:mc="http://schemas.openxmlformats.org/markup-compatibility/2006" xmlns:ns9="http://schemas.openxmlformats.org/schemaLibrary/2006/main" xmlns:wne="http://schemas.microsoft.com/office/word/2006/wordml" xmlns:c="http://schemas.openxmlformats.org/drawingml/2006/chart" xmlns:ns12="http://schemas.openxmlformats.org/drawingml/2006/chartDrawing" xmlns:dgm="http://schemas.openxmlformats.org/drawingml/2006/diagram" xmlns:pic="http://schemas.openxmlformats.org/drawingml/2006/picture" xmlns:xdr="http://schemas.openxmlformats.org/drawingml/2006/spreadsheetDrawing" xmlns:dsp="http://schemas.microsoft.com/office/drawing/2008/diagram" xmlns:ns17="urn:schemas-microsoft-com:office:excel" xmlns:o="urn:schemas-microsoft-com:office:office" xmlns:v="urn:schemas-microsoft-com:vml" xmlns:w10="urn:schemas-microsoft-com:office:word" xmlns:ns21="urn:schemas-microsoft-com:office:powerpoint" xmlns:ns23="http://schemas.microsoft.com/office/2006/coverPageProps" xmlns:odx="http://opendope.org/xpaths" xmlns:odc="http://opendope.org/conditions" xmlns:odq="http://opendope.org/questions" xmlns:oda="http://opendope.org/answers" xmlns:odi="http://opendope.org/components" xmlns:odgm="http://opendope.org/SmartArt/DataHierarchy" xmlns:ns30="http://schemas.openxmlformats.org/officeDocument/2006/bibliography" xmlns:ns31="http://schemas.openxmlformats.org/drawingml/2006/compatibility" xmlns:ns32="http://schemas.openxmlformats.org/drawingml/2006/lockedCanvas">
   <w:docDefaults>
     <w:rPrDefault>
       <w:rPr>

</xml_diff>